<commit_message>
plot + skript update
</commit_message>
<xml_diff>
--- a/admin/Ethikantrag/Interview_Leitfaden_fastReach.docx
+++ b/admin/Ethikantrag/Interview_Leitfaden_fastReach.docx
@@ -24,9 +24,8 @@
           <w:sz w:val="24"/>
           <w:szCs w:val="24"/>
         </w:rPr>
-        <w:t xml:space="preserve">Interview </w:t>
-      </w:r>
-      <w:proofErr w:type="spellStart"/>
+        <w:t>Interview Leitfaden</w:t>
+      </w:r>
       <w:r>
         <w:rPr>
           <w:rFonts w:cstheme="majorHAnsi"/>
@@ -36,33 +35,8 @@
           <w:sz w:val="24"/>
           <w:szCs w:val="24"/>
         </w:rPr>
-        <w:t>Leitfaden</w:t>
-      </w:r>
-      <w:proofErr w:type="spellEnd"/>
-      <w:r>
-        <w:rPr>
-          <w:rFonts w:cstheme="majorHAnsi"/>
-          <w:b/>
-          <w:bCs/>
-          <w:color w:val="auto"/>
-          <w:sz w:val="24"/>
-          <w:szCs w:val="24"/>
-        </w:rPr>
-        <w:t xml:space="preserve"> </w:t>
-      </w:r>
-      <w:proofErr w:type="spellStart"/>
-      <w:r>
-        <w:rPr>
-          <w:rFonts w:cstheme="majorHAnsi"/>
-          <w:b/>
-          <w:bCs/>
-          <w:color w:val="auto"/>
-          <w:sz w:val="24"/>
-          <w:szCs w:val="24"/>
-        </w:rPr>
-        <w:t>fastReach</w:t>
-      </w:r>
-      <w:proofErr w:type="spellEnd"/>
+        <w:t xml:space="preserve"> fastReach</w:t>
+      </w:r>
       <w:r>
         <w:rPr>
           <w:rFonts w:cstheme="majorHAnsi"/>
@@ -191,7 +165,6 @@
           <w:lang w:val="de-DE"/>
         </w:rPr>
       </w:pPr>
-      <w:proofErr w:type="gramStart"/>
       <w:r>
         <w:rPr>
           <w:rFonts w:cstheme="majorHAnsi"/>
@@ -204,7 +177,6 @@
         </w:rPr>
         <w:t>EMS Gewöhnung</w:t>
       </w:r>
-      <w:proofErr w:type="gramEnd"/>
     </w:p>
     <w:p>
       <w:pPr>
@@ -227,27 +199,7 @@
           <w:szCs w:val="22"/>
           <w:lang w:val="de-DE"/>
         </w:rPr>
-        <w:t xml:space="preserve">Du hast jetzt </w:t>
-      </w:r>
-      <w:proofErr w:type="gramStart"/>
-      <w:r>
-        <w:rPr>
-          <w:rFonts w:asciiTheme="majorHAnsi" w:hAnsiTheme="majorHAnsi" w:cstheme="majorHAnsi"/>
-          <w:sz w:val="22"/>
-          <w:szCs w:val="22"/>
-          <w:lang w:val="de-DE"/>
-        </w:rPr>
-        <w:t>ja schon</w:t>
-      </w:r>
-      <w:proofErr w:type="gramEnd"/>
-      <w:r>
-        <w:rPr>
-          <w:rFonts w:asciiTheme="majorHAnsi" w:hAnsiTheme="majorHAnsi" w:cstheme="majorHAnsi"/>
-          <w:sz w:val="22"/>
-          <w:szCs w:val="22"/>
-          <w:lang w:val="de-DE"/>
-        </w:rPr>
-        <w:t xml:space="preserve"> das Informationsblatt gelesen, konkrete Fragen?</w:t>
+        <w:t>Du hast jetzt ja schon das Informationsblatt gelesen, konkrete Fragen?</w:t>
       </w:r>
     </w:p>
     <w:p>
@@ -271,27 +223,7 @@
           <w:szCs w:val="22"/>
           <w:lang w:val="de-DE"/>
         </w:rPr>
-        <w:t xml:space="preserve">Bevor wir mit der Studie </w:t>
-      </w:r>
-      <w:proofErr w:type="spellStart"/>
-      <w:r>
-        <w:rPr>
-          <w:rFonts w:asciiTheme="majorHAnsi" w:hAnsiTheme="majorHAnsi" w:cstheme="majorHAnsi"/>
-          <w:sz w:val="22"/>
-          <w:szCs w:val="22"/>
-          <w:lang w:val="de-DE"/>
-        </w:rPr>
-        <w:t>beginnnen</w:t>
-      </w:r>
-      <w:proofErr w:type="spellEnd"/>
-      <w:r>
-        <w:rPr>
-          <w:rFonts w:asciiTheme="majorHAnsi" w:hAnsiTheme="majorHAnsi" w:cstheme="majorHAnsi"/>
-          <w:sz w:val="22"/>
-          <w:szCs w:val="22"/>
-          <w:lang w:val="de-DE"/>
-        </w:rPr>
-        <w:t>, passen wir jetzt die Stärke des EMS-Geräts an Dich an</w:t>
+        <w:t>Bevor wir mit der Studie beginnnen, passen wir jetzt die Stärke des EMS-Geräts an Dich an</w:t>
       </w:r>
     </w:p>
     <w:p>
@@ -379,27 +311,7 @@
           <w:szCs w:val="22"/>
           <w:lang w:val="de-DE"/>
         </w:rPr>
-        <w:t xml:space="preserve">Mit </w:t>
-      </w:r>
-      <w:proofErr w:type="gramStart"/>
-      <w:r>
-        <w:rPr>
-          <w:rFonts w:asciiTheme="majorHAnsi" w:hAnsiTheme="majorHAnsi" w:cstheme="majorHAnsi"/>
-          <w:sz w:val="22"/>
-          <w:szCs w:val="22"/>
-          <w:lang w:val="de-DE"/>
-        </w:rPr>
-        <w:t>ganz kleiner</w:t>
-      </w:r>
-      <w:proofErr w:type="gramEnd"/>
-      <w:r>
-        <w:rPr>
-          <w:rFonts w:asciiTheme="majorHAnsi" w:hAnsiTheme="majorHAnsi" w:cstheme="majorHAnsi"/>
-          <w:sz w:val="22"/>
-          <w:szCs w:val="22"/>
-          <w:lang w:val="de-DE"/>
-        </w:rPr>
-        <w:t xml:space="preserve"> Stärke anfangen</w:t>
+        <w:t>Mit ganz kleiner Stärke anfangen</w:t>
       </w:r>
       <w:r>
         <w:rPr>
@@ -449,25 +361,14 @@
           <w:lang w:val="de-DE"/>
         </w:rPr>
       </w:pPr>
-      <w:proofErr w:type="spellStart"/>
-      <w:r>
-        <w:rPr>
-          <w:rFonts w:asciiTheme="majorHAnsi" w:hAnsiTheme="majorHAnsi" w:cstheme="majorHAnsi"/>
-          <w:sz w:val="22"/>
-          <w:szCs w:val="22"/>
-          <w:lang w:val="de-DE"/>
-        </w:rPr>
-        <w:t>Elektordenposition</w:t>
-      </w:r>
-      <w:proofErr w:type="spellEnd"/>
-      <w:r>
-        <w:rPr>
-          <w:rFonts w:asciiTheme="majorHAnsi" w:hAnsiTheme="majorHAnsi" w:cstheme="majorHAnsi"/>
-          <w:sz w:val="22"/>
-          <w:szCs w:val="22"/>
-          <w:lang w:val="de-DE"/>
-        </w:rPr>
-        <w:t xml:space="preserve"> markieren</w:t>
+      <w:r>
+        <w:rPr>
+          <w:rFonts w:asciiTheme="majorHAnsi" w:hAnsiTheme="majorHAnsi" w:cstheme="majorHAnsi"/>
+          <w:sz w:val="22"/>
+          <w:szCs w:val="22"/>
+          <w:lang w:val="de-DE"/>
+        </w:rPr>
+        <w:t>Elektordenposition markieren</w:t>
       </w:r>
     </w:p>
     <w:p>
@@ -529,34 +430,8 @@
           <w:szCs w:val="22"/>
           <w:lang w:val="de-DE"/>
         </w:rPr>
-        <w:t>E</w:t>
-      </w:r>
-      <w:r>
-        <w:rPr>
-          <w:rFonts w:cstheme="majorHAnsi"/>
-          <w:b/>
-          <w:bCs/>
-          <w:color w:val="auto"/>
-          <w:sz w:val="22"/>
-          <w:szCs w:val="22"/>
-          <w:lang w:val="de-DE"/>
-        </w:rPr>
-        <w:t xml:space="preserve">EG </w:t>
-      </w:r>
-      <w:proofErr w:type="spellStart"/>
-      <w:r>
-        <w:rPr>
-          <w:rFonts w:cstheme="majorHAnsi"/>
-          <w:b/>
-          <w:bCs/>
-          <w:color w:val="auto"/>
-          <w:sz w:val="22"/>
-          <w:szCs w:val="22"/>
-          <w:lang w:val="de-DE"/>
-        </w:rPr>
-        <w:t>Prep</w:t>
-      </w:r>
-      <w:proofErr w:type="spellEnd"/>
+        <w:t>EEG Prep</w:t>
+      </w:r>
     </w:p>
     <w:p>
       <w:pPr>
@@ -730,27 +605,7 @@
           <w:szCs w:val="22"/>
           <w:lang w:val="de-DE"/>
         </w:rPr>
-        <w:t xml:space="preserve">. Nach jedem Block haben wir dann noch 3 kurze Fragen, und nach dem </w:t>
-      </w:r>
-      <w:proofErr w:type="spellStart"/>
-      <w:r>
-        <w:rPr>
-          <w:rFonts w:asciiTheme="majorHAnsi" w:hAnsiTheme="majorHAnsi" w:cstheme="majorHAnsi"/>
-          <w:sz w:val="22"/>
-          <w:szCs w:val="22"/>
-          <w:lang w:val="de-DE"/>
-        </w:rPr>
-        <w:t>letzen</w:t>
-      </w:r>
-      <w:proofErr w:type="spellEnd"/>
-      <w:r>
-        <w:rPr>
-          <w:rFonts w:asciiTheme="majorHAnsi" w:hAnsiTheme="majorHAnsi" w:cstheme="majorHAnsi"/>
-          <w:sz w:val="22"/>
-          <w:szCs w:val="22"/>
-          <w:lang w:val="de-DE"/>
-        </w:rPr>
-        <w:t xml:space="preserve"> Block</w:t>
+        <w:t>. Nach jedem Block haben wir dann noch 3 kurze Fragen, und nach dem letzen Block</w:t>
       </w:r>
       <w:r>
         <w:rPr>
@@ -768,27 +623,7 @@
           <w:szCs w:val="22"/>
           <w:lang w:val="de-DE"/>
         </w:rPr>
-        <w:t xml:space="preserve"> </w:t>
-      </w:r>
-      <w:proofErr w:type="spellStart"/>
-      <w:r>
-        <w:rPr>
-          <w:rFonts w:asciiTheme="majorHAnsi" w:hAnsiTheme="majorHAnsi" w:cstheme="majorHAnsi"/>
-          <w:sz w:val="22"/>
-          <w:szCs w:val="22"/>
-          <w:lang w:val="de-DE"/>
-        </w:rPr>
-        <w:t>ein</w:t>
-      </w:r>
-      <w:proofErr w:type="spellEnd"/>
-      <w:r>
-        <w:rPr>
-          <w:rFonts w:asciiTheme="majorHAnsi" w:hAnsiTheme="majorHAnsi" w:cstheme="majorHAnsi"/>
-          <w:sz w:val="22"/>
-          <w:szCs w:val="22"/>
-          <w:lang w:val="de-DE"/>
-        </w:rPr>
-        <w:t xml:space="preserve"> etwas ausführlicheres Interview. </w:t>
+        <w:t xml:space="preserve"> ein etwas ausführlicheres Interview. </w:t>
       </w:r>
     </w:p>
     <w:p>
@@ -864,7 +699,6 @@
         </w:rPr>
         <w:t xml:space="preserve">Platziere deine Hand auf der Halterung, sodass der </w:t>
       </w:r>
-      <w:proofErr w:type="spellStart"/>
       <w:r>
         <w:rPr>
           <w:rFonts w:asciiTheme="majorHAnsi" w:hAnsiTheme="majorHAnsi" w:cstheme="majorHAnsi"/>
@@ -881,17 +715,7 @@
           <w:szCs w:val="22"/>
           <w:lang w:val="de-DE"/>
         </w:rPr>
-        <w:t>efinger</w:t>
-      </w:r>
-      <w:proofErr w:type="spellEnd"/>
-      <w:r>
-        <w:rPr>
-          <w:rFonts w:asciiTheme="majorHAnsi" w:hAnsiTheme="majorHAnsi" w:cstheme="majorHAnsi"/>
-          <w:sz w:val="22"/>
-          <w:szCs w:val="22"/>
-          <w:lang w:val="de-DE"/>
-        </w:rPr>
-        <w:t xml:space="preserve"> frei in der Luft, über dem Tablet</w:t>
+        <w:t>efinger frei in der Luft, über dem Tablet</w:t>
       </w:r>
       <w:r>
         <w:rPr>
@@ -943,27 +767,7 @@
           <w:szCs w:val="22"/>
           <w:lang w:val="de-DE"/>
         </w:rPr>
-        <w:t xml:space="preserve"> </w:t>
-      </w:r>
-      <w:proofErr w:type="gramStart"/>
-      <w:r>
-        <w:rPr>
-          <w:rFonts w:asciiTheme="majorHAnsi" w:hAnsiTheme="majorHAnsi" w:cstheme="majorHAnsi"/>
-          <w:sz w:val="22"/>
-          <w:szCs w:val="22"/>
-          <w:lang w:val="de-DE"/>
-        </w:rPr>
-        <w:t>warte</w:t>
-      </w:r>
-      <w:proofErr w:type="gramEnd"/>
-      <w:r>
-        <w:rPr>
-          <w:rFonts w:asciiTheme="majorHAnsi" w:hAnsiTheme="majorHAnsi" w:cstheme="majorHAnsi"/>
-          <w:sz w:val="22"/>
-          <w:szCs w:val="22"/>
-          <w:lang w:val="de-DE"/>
-        </w:rPr>
-        <w:t xml:space="preserve"> bis dieses verschwindet</w:t>
+        <w:t xml:space="preserve"> warte bis dieses verschwindet</w:t>
       </w:r>
     </w:p>
     <w:p>
@@ -1047,27 +851,7 @@
           <w:szCs w:val="22"/>
           <w:lang w:val="de-DE"/>
         </w:rPr>
-        <w:t xml:space="preserve">Vermeide geplant / </w:t>
-      </w:r>
-      <w:proofErr w:type="spellStart"/>
-      <w:r>
-        <w:rPr>
-          <w:rFonts w:asciiTheme="majorHAnsi" w:hAnsiTheme="majorHAnsi" w:cstheme="majorHAnsi"/>
-          <w:sz w:val="22"/>
-          <w:szCs w:val="22"/>
-          <w:lang w:val="de-DE"/>
-        </w:rPr>
-        <w:t>rhytmisch</w:t>
-      </w:r>
-      <w:proofErr w:type="spellEnd"/>
-      <w:r>
-        <w:rPr>
-          <w:rFonts w:asciiTheme="majorHAnsi" w:hAnsiTheme="majorHAnsi" w:cstheme="majorHAnsi"/>
-          <w:sz w:val="22"/>
-          <w:szCs w:val="22"/>
-          <w:lang w:val="de-DE"/>
-        </w:rPr>
-        <w:t xml:space="preserve"> zu tippen</w:t>
+        <w:t>Vermeide geplant / rhytmisch zu tippen</w:t>
       </w:r>
     </w:p>
     <w:p>
@@ -1117,27 +901,7 @@
           <w:szCs w:val="22"/>
           <w:lang w:val="de-DE"/>
         </w:rPr>
-        <w:t xml:space="preserve">Bitte schätze ein </w:t>
-      </w:r>
-      <w:proofErr w:type="spellStart"/>
-      <w:r>
-        <w:rPr>
-          <w:rFonts w:asciiTheme="majorHAnsi" w:hAnsiTheme="majorHAnsi" w:cstheme="majorHAnsi"/>
-          <w:sz w:val="22"/>
-          <w:szCs w:val="22"/>
-          <w:lang w:val="de-DE"/>
-        </w:rPr>
-        <w:t>wieviele</w:t>
-      </w:r>
-      <w:proofErr w:type="spellEnd"/>
-      <w:r>
-        <w:rPr>
-          <w:rFonts w:asciiTheme="majorHAnsi" w:hAnsiTheme="majorHAnsi" w:cstheme="majorHAnsi"/>
-          <w:sz w:val="22"/>
-          <w:szCs w:val="22"/>
-          <w:lang w:val="de-DE"/>
-        </w:rPr>
-        <w:t xml:space="preserve"> Millisekunden zwischen deinem Tippen und dem Ton </w:t>
+        <w:t xml:space="preserve">Bitte schätze ein wieviele Millisekunden zwischen deinem Tippen und dem Ton </w:t>
       </w:r>
       <w:r>
         <w:rPr>
@@ -1182,25 +946,14 @@
           <w:lang w:val="de-DE"/>
         </w:rPr>
       </w:pPr>
-      <w:proofErr w:type="gramStart"/>
-      <w:r>
-        <w:rPr>
-          <w:rFonts w:asciiTheme="majorHAnsi" w:hAnsiTheme="majorHAnsi" w:cstheme="majorHAnsi"/>
-          <w:sz w:val="22"/>
-          <w:szCs w:val="22"/>
-          <w:lang w:val="de-DE"/>
-        </w:rPr>
-        <w:t>Gebe</w:t>
-      </w:r>
-      <w:proofErr w:type="gramEnd"/>
-      <w:r>
-        <w:rPr>
-          <w:rFonts w:asciiTheme="majorHAnsi" w:hAnsiTheme="majorHAnsi" w:cstheme="majorHAnsi"/>
-          <w:sz w:val="22"/>
-          <w:szCs w:val="22"/>
-          <w:lang w:val="de-DE"/>
-        </w:rPr>
-        <w:t xml:space="preserve"> die Zahl mit der Tastatur ein </w:t>
+      <w:r>
+        <w:rPr>
+          <w:rFonts w:asciiTheme="majorHAnsi" w:hAnsiTheme="majorHAnsi" w:cstheme="majorHAnsi"/>
+          <w:sz w:val="22"/>
+          <w:szCs w:val="22"/>
+          <w:lang w:val="de-DE"/>
+        </w:rPr>
+        <w:t xml:space="preserve">Gebe die Zahl mit der Tastatur ein </w:t>
       </w:r>
     </w:p>
     <w:p>
@@ -1322,31 +1075,7 @@
           <w:szCs w:val="22"/>
           <w:lang w:val="de-DE"/>
         </w:rPr>
-        <w:t xml:space="preserve">[90 </w:t>
-      </w:r>
-      <w:proofErr w:type="spellStart"/>
-      <w:r>
-        <w:rPr>
-          <w:rFonts w:asciiTheme="majorHAnsi" w:hAnsiTheme="majorHAnsi" w:cstheme="majorHAnsi"/>
-          <w:b/>
-          <w:bCs/>
-          <w:sz w:val="22"/>
-          <w:szCs w:val="22"/>
-          <w:lang w:val="de-DE"/>
-        </w:rPr>
-        <w:t>trials</w:t>
-      </w:r>
-      <w:proofErr w:type="spellEnd"/>
-      <w:r>
-        <w:rPr>
-          <w:rFonts w:asciiTheme="majorHAnsi" w:hAnsiTheme="majorHAnsi" w:cstheme="majorHAnsi"/>
-          <w:b/>
-          <w:bCs/>
-          <w:sz w:val="22"/>
-          <w:szCs w:val="22"/>
-          <w:lang w:val="de-DE"/>
-        </w:rPr>
-        <w:t>]</w:t>
+        <w:t>[90 trials]</w:t>
       </w:r>
     </w:p>
     <w:p>
@@ -1724,7 +1453,6 @@
                 <w:lang w:val="en-US"/>
               </w:rPr>
             </w:pPr>
-            <w:proofErr w:type="spellStart"/>
             <w:r>
               <w:rPr>
                 <w:rFonts w:asciiTheme="majorHAnsi" w:hAnsiTheme="majorHAnsi" w:cstheme="majorHAnsi"/>
@@ -1734,57 +1462,8 @@
                 <w:szCs w:val="16"/>
                 <w:lang w:val="en-US"/>
               </w:rPr>
-              <w:t>Stimme</w:t>
+              <w:t>Stimme gar nicht zu</w:t>
             </w:r>
-            <w:proofErr w:type="spellEnd"/>
-            <w:r>
-              <w:rPr>
-                <w:rFonts w:asciiTheme="majorHAnsi" w:hAnsiTheme="majorHAnsi" w:cstheme="majorHAnsi"/>
-                <w:i/>
-                <w:iCs/>
-                <w:sz w:val="16"/>
-                <w:szCs w:val="16"/>
-                <w:lang w:val="en-US"/>
-              </w:rPr>
-              <w:t xml:space="preserve"> gar </w:t>
-            </w:r>
-            <w:proofErr w:type="spellStart"/>
-            <w:r>
-              <w:rPr>
-                <w:rFonts w:asciiTheme="majorHAnsi" w:hAnsiTheme="majorHAnsi" w:cstheme="majorHAnsi"/>
-                <w:i/>
-                <w:iCs/>
-                <w:sz w:val="16"/>
-                <w:szCs w:val="16"/>
-                <w:lang w:val="en-US"/>
-              </w:rPr>
-              <w:t>nicht</w:t>
-            </w:r>
-            <w:proofErr w:type="spellEnd"/>
-            <w:r>
-              <w:rPr>
-                <w:rFonts w:asciiTheme="majorHAnsi" w:hAnsiTheme="majorHAnsi" w:cstheme="majorHAnsi"/>
-                <w:i/>
-                <w:iCs/>
-                <w:sz w:val="16"/>
-                <w:szCs w:val="16"/>
-                <w:lang w:val="en-US"/>
-              </w:rPr>
-              <w:t xml:space="preserve"> </w:t>
-            </w:r>
-            <w:proofErr w:type="spellStart"/>
-            <w:r>
-              <w:rPr>
-                <w:rFonts w:asciiTheme="majorHAnsi" w:hAnsiTheme="majorHAnsi" w:cstheme="majorHAnsi"/>
-                <w:i/>
-                <w:iCs/>
-                <w:sz w:val="16"/>
-                <w:szCs w:val="16"/>
-                <w:lang w:val="en-US"/>
-              </w:rPr>
-              <w:t>zu</w:t>
-            </w:r>
-            <w:proofErr w:type="spellEnd"/>
           </w:p>
         </w:tc>
         <w:tc>
@@ -1902,31 +1581,7 @@
                 <w:szCs w:val="16"/>
                 <w:lang w:val="de-DE"/>
               </w:rPr>
-              <w:t xml:space="preserve">Stimme </w:t>
-            </w:r>
-            <w:proofErr w:type="gramStart"/>
-            <w:r>
-              <w:rPr>
-                <w:rFonts w:asciiTheme="majorHAnsi" w:hAnsiTheme="majorHAnsi" w:cstheme="majorHAnsi"/>
-                <w:i/>
-                <w:iCs/>
-                <w:sz w:val="16"/>
-                <w:szCs w:val="16"/>
-                <w:lang w:val="de-DE"/>
-              </w:rPr>
-              <w:t xml:space="preserve">voll und ganz </w:t>
-            </w:r>
-            <w:proofErr w:type="gramEnd"/>
-            <w:r>
-              <w:rPr>
-                <w:rFonts w:asciiTheme="majorHAnsi" w:hAnsiTheme="majorHAnsi" w:cstheme="majorHAnsi"/>
-                <w:i/>
-                <w:iCs/>
-                <w:sz w:val="16"/>
-                <w:szCs w:val="16"/>
-                <w:lang w:val="de-DE"/>
-              </w:rPr>
-              <w:t>zu</w:t>
+              <w:t>Stimme voll und ganz zu</w:t>
             </w:r>
           </w:p>
         </w:tc>
@@ -2166,7 +1821,6 @@
           <w:lang w:val="de-DE"/>
         </w:rPr>
       </w:pPr>
-      <w:proofErr w:type="spellStart"/>
       <w:r>
         <w:rPr>
           <w:rFonts w:asciiTheme="majorHAnsi" w:hAnsiTheme="majorHAnsi" w:cstheme="majorHAnsi"/>
@@ -2187,19 +1841,7 @@
           <w:szCs w:val="22"/>
           <w:lang w:val="de-DE"/>
         </w:rPr>
-        <w:t>ugmented</w:t>
-      </w:r>
-      <w:proofErr w:type="spellEnd"/>
-      <w:r>
-        <w:rPr>
-          <w:rFonts w:asciiTheme="majorHAnsi" w:hAnsiTheme="majorHAnsi" w:cstheme="majorHAnsi"/>
-          <w:b/>
-          <w:bCs/>
-          <w:sz w:val="22"/>
-          <w:szCs w:val="22"/>
-          <w:lang w:val="de-DE"/>
-        </w:rPr>
-        <w:t xml:space="preserve"> </w:t>
+        <w:t xml:space="preserve">ugmented </w:t>
       </w:r>
       <w:r>
         <w:rPr>
@@ -2246,27 +1888,7 @@
           <w:szCs w:val="22"/>
           <w:lang w:val="de-DE"/>
         </w:rPr>
-        <w:t xml:space="preserve">Jetzt gibt es </w:t>
-      </w:r>
-      <w:proofErr w:type="gramStart"/>
-      <w:r>
-        <w:rPr>
-          <w:rFonts w:asciiTheme="majorHAnsi" w:hAnsiTheme="majorHAnsi" w:cstheme="majorHAnsi"/>
-          <w:sz w:val="22"/>
-          <w:szCs w:val="22"/>
-          <w:lang w:val="de-DE"/>
-        </w:rPr>
-        <w:t>eine kleinen Unterschied</w:t>
-      </w:r>
-      <w:proofErr w:type="gramEnd"/>
-      <w:r>
-        <w:rPr>
-          <w:rFonts w:asciiTheme="majorHAnsi" w:hAnsiTheme="majorHAnsi" w:cstheme="majorHAnsi"/>
-          <w:sz w:val="22"/>
-          <w:szCs w:val="22"/>
-          <w:lang w:val="de-DE"/>
-        </w:rPr>
-        <w:t xml:space="preserve"> in der Aufgabe, und zwar, sollst du deinen Finger nicht aktiv bewegen</w:t>
+        <w:t>Jetzt gibt es eine kleinen Unterschied in der Aufgabe, und zwar, sollst du deinen Finger nicht aktiv bewegen</w:t>
       </w:r>
     </w:p>
     <w:p>
@@ -2291,76 +1913,25 @@
           <w:szCs w:val="22"/>
           <w:lang w:val="de-DE"/>
         </w:rPr>
-        <w:t xml:space="preserve">Das Tippen wird </w:t>
-      </w:r>
-      <w:proofErr w:type="spellStart"/>
-      <w:r>
-        <w:rPr>
-          <w:rFonts w:asciiTheme="majorHAnsi" w:hAnsiTheme="majorHAnsi" w:cstheme="majorHAnsi"/>
-          <w:sz w:val="22"/>
-          <w:szCs w:val="22"/>
-          <w:lang w:val="de-DE"/>
-        </w:rPr>
-        <w:t>duch</w:t>
-      </w:r>
-      <w:proofErr w:type="spellEnd"/>
-      <w:r>
-        <w:rPr>
-          <w:rFonts w:asciiTheme="majorHAnsi" w:hAnsiTheme="majorHAnsi" w:cstheme="majorHAnsi"/>
-          <w:sz w:val="22"/>
-          <w:szCs w:val="22"/>
-          <w:lang w:val="de-DE"/>
-        </w:rPr>
-        <w:t xml:space="preserve"> die Stimulierung deines Muskels ausgelöst</w:t>
-      </w:r>
-      <w:r>
-        <w:rPr>
-          <w:rFonts w:asciiTheme="majorHAnsi" w:hAnsiTheme="majorHAnsi" w:cstheme="majorHAnsi"/>
-          <w:sz w:val="22"/>
-          <w:szCs w:val="22"/>
-          <w:lang w:val="de-DE"/>
-        </w:rPr>
-        <w:t xml:space="preserve">, d.h. du </w:t>
-      </w:r>
-      <w:proofErr w:type="spellStart"/>
-      <w:r>
-        <w:rPr>
-          <w:rFonts w:asciiTheme="majorHAnsi" w:hAnsiTheme="majorHAnsi" w:cstheme="majorHAnsi"/>
-          <w:sz w:val="22"/>
-          <w:szCs w:val="22"/>
-          <w:lang w:val="de-DE"/>
-        </w:rPr>
-        <w:t>hälst</w:t>
-      </w:r>
-      <w:proofErr w:type="spellEnd"/>
-      <w:r>
-        <w:rPr>
-          <w:rFonts w:asciiTheme="majorHAnsi" w:hAnsiTheme="majorHAnsi" w:cstheme="majorHAnsi"/>
-          <w:sz w:val="22"/>
-          <w:szCs w:val="22"/>
-          <w:lang w:val="de-DE"/>
-        </w:rPr>
-        <w:t xml:space="preserve"> deinen Finger einfach in der </w:t>
-      </w:r>
-      <w:proofErr w:type="spellStart"/>
-      <w:r>
-        <w:rPr>
-          <w:rFonts w:asciiTheme="majorHAnsi" w:hAnsiTheme="majorHAnsi" w:cstheme="majorHAnsi"/>
-          <w:sz w:val="22"/>
-          <w:szCs w:val="22"/>
-          <w:lang w:val="de-DE"/>
-        </w:rPr>
-        <w:t>schwebenen</w:t>
-      </w:r>
-      <w:proofErr w:type="spellEnd"/>
-      <w:r>
-        <w:rPr>
-          <w:rFonts w:asciiTheme="majorHAnsi" w:hAnsiTheme="majorHAnsi" w:cstheme="majorHAnsi"/>
-          <w:sz w:val="22"/>
-          <w:szCs w:val="22"/>
-          <w:lang w:val="de-DE"/>
-        </w:rPr>
-        <w:t xml:space="preserve"> </w:t>
+        <w:t>Das Tippen wird duch die Stimulierung deines Muskels ausgelöst</w:t>
+      </w:r>
+      <w:r>
+        <w:rPr>
+          <w:rFonts w:asciiTheme="majorHAnsi" w:hAnsiTheme="majorHAnsi" w:cstheme="majorHAnsi"/>
+          <w:sz w:val="22"/>
+          <w:szCs w:val="22"/>
+          <w:lang w:val="de-DE"/>
+        </w:rPr>
+        <w:t xml:space="preserve">, d.h. du hälst deinen Finger einfach in der </w:t>
+      </w:r>
+      <w:r>
+        <w:rPr>
+          <w:rFonts w:asciiTheme="majorHAnsi" w:hAnsiTheme="majorHAnsi" w:cstheme="majorHAnsi"/>
+          <w:sz w:val="22"/>
+          <w:szCs w:val="22"/>
+          <w:lang w:val="de-DE"/>
+        </w:rPr>
+        <w:t xml:space="preserve">schwebenen </w:t>
       </w:r>
       <w:r>
         <w:rPr>
@@ -2394,19 +1965,8 @@
           <w:szCs w:val="22"/>
           <w:lang w:val="de-DE"/>
         </w:rPr>
-        <w:t xml:space="preserve">In diesem Block sind es nur 30 </w:t>
-      </w:r>
-      <w:proofErr w:type="spellStart"/>
-      <w:r>
-        <w:rPr>
-          <w:rFonts w:asciiTheme="majorHAnsi" w:hAnsiTheme="majorHAnsi" w:cstheme="majorHAnsi"/>
-          <w:sz w:val="22"/>
-          <w:szCs w:val="22"/>
-          <w:lang w:val="de-DE"/>
-        </w:rPr>
-        <w:t>trials</w:t>
-      </w:r>
-      <w:proofErr w:type="spellEnd"/>
+        <w:t>In diesem Block sind es nur 30 trials</w:t>
+      </w:r>
     </w:p>
     <w:p>
       <w:pPr>
@@ -2441,17 +2001,7 @@
           <w:sz w:val="22"/>
           <w:szCs w:val="22"/>
         </w:rPr>
-        <w:t>[</w:t>
-      </w:r>
-      <w:r>
-        <w:rPr>
-          <w:rFonts w:asciiTheme="majorHAnsi" w:hAnsiTheme="majorHAnsi" w:cstheme="majorHAnsi"/>
-          <w:b/>
-          <w:bCs/>
-          <w:sz w:val="22"/>
-          <w:szCs w:val="22"/>
-        </w:rPr>
-        <w:t>30</w:t>
+        <w:t>[30</w:t>
       </w:r>
       <w:r>
         <w:rPr>
@@ -2632,27 +2182,7 @@
           <w:szCs w:val="22"/>
           <w:lang w:val="de-DE"/>
         </w:rPr>
-        <w:t xml:space="preserve">Jetzt ist die Aufgabe wieder vergleichbar </w:t>
-      </w:r>
-      <w:proofErr w:type="gramStart"/>
-      <w:r>
-        <w:rPr>
-          <w:rFonts w:asciiTheme="majorHAnsi" w:hAnsiTheme="majorHAnsi" w:cstheme="majorHAnsi"/>
-          <w:sz w:val="22"/>
-          <w:szCs w:val="22"/>
-          <w:lang w:val="de-DE"/>
-        </w:rPr>
-        <w:t>mit ersten Block</w:t>
-      </w:r>
-      <w:proofErr w:type="gramEnd"/>
-      <w:r>
-        <w:rPr>
-          <w:rFonts w:asciiTheme="majorHAnsi" w:hAnsiTheme="majorHAnsi" w:cstheme="majorHAnsi"/>
-          <w:sz w:val="22"/>
-          <w:szCs w:val="22"/>
-          <w:lang w:val="de-DE"/>
-        </w:rPr>
-        <w:t xml:space="preserve">. </w:t>
+        <w:t xml:space="preserve">Jetzt ist die Aufgabe wieder vergleichbar mit ersten Block. </w:t>
       </w:r>
     </w:p>
     <w:p>
@@ -2686,27 +2216,7 @@
           <w:szCs w:val="22"/>
           <w:lang w:val="de-DE"/>
         </w:rPr>
-        <w:t xml:space="preserve">n </w:t>
-      </w:r>
-      <w:proofErr w:type="spellStart"/>
-      <w:r>
-        <w:rPr>
-          <w:rFonts w:asciiTheme="majorHAnsi" w:hAnsiTheme="majorHAnsi" w:cstheme="majorHAnsi"/>
-          <w:sz w:val="22"/>
-          <w:szCs w:val="22"/>
-          <w:lang w:val="de-DE"/>
-        </w:rPr>
-        <w:t>diesemm</w:t>
-      </w:r>
-      <w:proofErr w:type="spellEnd"/>
-      <w:r>
-        <w:rPr>
-          <w:rFonts w:asciiTheme="majorHAnsi" w:hAnsiTheme="majorHAnsi" w:cstheme="majorHAnsi"/>
-          <w:sz w:val="22"/>
-          <w:szCs w:val="22"/>
-          <w:lang w:val="de-DE"/>
-        </w:rPr>
-        <w:t xml:space="preserve"> Block machst du 120 Trials – wir machen aber eine kleine Pause in der Mitte</w:t>
+        <w:t>n diesemm Block machst du 120 Trials – wir machen aber eine kleine Pause in der Mitte</w:t>
       </w:r>
     </w:p>
     <w:p>
@@ -2757,29 +2267,16 @@
         </w:rPr>
         <w:t xml:space="preserve">120 </w:t>
       </w:r>
-      <w:proofErr w:type="spellStart"/>
-      <w:r>
-        <w:rPr>
-          <w:rFonts w:asciiTheme="majorHAnsi" w:hAnsiTheme="majorHAnsi" w:cstheme="majorHAnsi"/>
-          <w:b/>
-          <w:bCs/>
-          <w:sz w:val="22"/>
-          <w:szCs w:val="22"/>
-          <w:lang w:val="de-DE"/>
-        </w:rPr>
-        <w:t>trials</w:t>
-      </w:r>
-      <w:proofErr w:type="spellEnd"/>
-      <w:r>
-        <w:rPr>
-          <w:rFonts w:asciiTheme="majorHAnsi" w:hAnsiTheme="majorHAnsi" w:cstheme="majorHAnsi"/>
-          <w:b/>
-          <w:bCs/>
-          <w:sz w:val="22"/>
-          <w:szCs w:val="22"/>
-          <w:lang w:val="de-DE"/>
-        </w:rPr>
-        <w:t>]</w:t>
+      <w:r>
+        <w:rPr>
+          <w:rFonts w:asciiTheme="majorHAnsi" w:hAnsiTheme="majorHAnsi" w:cstheme="majorHAnsi"/>
+          <w:b/>
+          <w:bCs/>
+          <w:sz w:val="22"/>
+          <w:szCs w:val="22"/>
+          <w:lang w:val="de-DE"/>
+        </w:rPr>
+        <w:t>trials]</w:t>
       </w:r>
     </w:p>
     <w:p>
@@ -2961,7 +2458,6 @@
         </w:rPr>
         <w:t xml:space="preserve">ie </w:t>
       </w:r>
-      <w:proofErr w:type="spellStart"/>
       <w:r>
         <w:rPr>
           <w:rFonts w:asciiTheme="majorHAnsi" w:hAnsiTheme="majorHAnsi" w:cstheme="majorHAnsi"/>
@@ -2989,7 +2485,6 @@
         </w:rPr>
         <w:t>geschafft</w:t>
       </w:r>
-      <w:proofErr w:type="spellEnd"/>
       <w:r>
         <w:rPr>
           <w:rFonts w:asciiTheme="majorHAnsi" w:hAnsiTheme="majorHAnsi" w:cstheme="majorHAnsi"/>
@@ -3539,36 +3034,16 @@
           <w:szCs w:val="22"/>
           <w:lang w:val="de-DE"/>
         </w:rPr>
-        <w:t xml:space="preserve">bezüglich der Aktion des </w:t>
-      </w:r>
-      <w:proofErr w:type="gramStart"/>
-      <w:r>
-        <w:rPr>
-          <w:rFonts w:asciiTheme="majorHAnsi" w:hAnsiTheme="majorHAnsi" w:cstheme="majorHAnsi"/>
-          <w:sz w:val="22"/>
-          <w:szCs w:val="22"/>
-          <w:lang w:val="de-DE"/>
-        </w:rPr>
-        <w:t xml:space="preserve">Systems </w:t>
-      </w:r>
-      <w:r>
-        <w:rPr>
-          <w:rFonts w:asciiTheme="majorHAnsi" w:hAnsiTheme="majorHAnsi" w:cstheme="majorHAnsi"/>
-          <w:sz w:val="22"/>
-          <w:szCs w:val="22"/>
-          <w:lang w:val="de-DE"/>
-        </w:rPr>
-        <w:t xml:space="preserve"> jeweils</w:t>
-      </w:r>
-      <w:proofErr w:type="gramEnd"/>
-      <w:r>
-        <w:rPr>
-          <w:rFonts w:asciiTheme="majorHAnsi" w:hAnsiTheme="majorHAnsi" w:cstheme="majorHAnsi"/>
-          <w:sz w:val="22"/>
-          <w:szCs w:val="22"/>
-          <w:lang w:val="de-DE"/>
-        </w:rPr>
-        <w:t xml:space="preserve"> </w:t>
+        <w:t xml:space="preserve">bezüglich der Aktion des Systems </w:t>
+      </w:r>
+      <w:r>
+        <w:rPr>
+          <w:rFonts w:asciiTheme="majorHAnsi" w:hAnsiTheme="majorHAnsi" w:cstheme="majorHAnsi"/>
+          <w:sz w:val="22"/>
+          <w:szCs w:val="22"/>
+          <w:lang w:val="de-DE"/>
+        </w:rPr>
+        <w:t xml:space="preserve"> jeweils </w:t>
       </w:r>
       <w:r>
         <w:rPr>
@@ -3586,27 +3061,7 @@
           <w:szCs w:val="22"/>
           <w:lang w:val="de-DE"/>
         </w:rPr>
-        <w:t xml:space="preserve"> [vergleichend zwischen </w:t>
-      </w:r>
-      <w:proofErr w:type="spellStart"/>
-      <w:r>
-        <w:rPr>
-          <w:rFonts w:asciiTheme="majorHAnsi" w:hAnsiTheme="majorHAnsi" w:cstheme="majorHAnsi"/>
-          <w:sz w:val="22"/>
-          <w:szCs w:val="22"/>
-          <w:lang w:val="de-DE"/>
-        </w:rPr>
-        <w:t>no</w:t>
-      </w:r>
-      <w:proofErr w:type="spellEnd"/>
-      <w:r>
-        <w:rPr>
-          <w:rFonts w:asciiTheme="majorHAnsi" w:hAnsiTheme="majorHAnsi" w:cstheme="majorHAnsi"/>
-          <w:sz w:val="22"/>
-          <w:szCs w:val="22"/>
-          <w:lang w:val="de-DE"/>
-        </w:rPr>
-        <w:t>-intention und EMS]</w:t>
+        <w:t xml:space="preserve"> [vergleichend zwischen no-intention und EMS]</w:t>
       </w:r>
       <w:r>
         <w:rPr>
@@ -3659,7 +3114,6 @@
           <w:lang w:val="de-DE"/>
         </w:rPr>
       </w:pPr>
-      <w:proofErr w:type="gramStart"/>
       <w:r>
         <w:rPr>
           <w:rFonts w:asciiTheme="majorHAnsi" w:hAnsiTheme="majorHAnsi" w:cstheme="majorHAnsi"/>
@@ -3676,17 +3130,7 @@
           <w:szCs w:val="22"/>
           <w:lang w:val="de-DE"/>
         </w:rPr>
-        <w:t xml:space="preserve"> Dir</w:t>
-      </w:r>
-      <w:proofErr w:type="gramEnd"/>
-      <w:r>
-        <w:rPr>
-          <w:rFonts w:asciiTheme="majorHAnsi" w:hAnsiTheme="majorHAnsi" w:cstheme="majorHAnsi"/>
-          <w:sz w:val="22"/>
-          <w:szCs w:val="22"/>
-          <w:lang w:val="de-DE"/>
-        </w:rPr>
-        <w:t xml:space="preserve"> </w:t>
+        <w:t xml:space="preserve"> Dir </w:t>
       </w:r>
       <w:r>
         <w:rPr>
@@ -3767,27 +3211,7 @@
           <w:szCs w:val="22"/>
           <w:lang w:val="de-DE"/>
         </w:rPr>
-        <w:t xml:space="preserve"> [vergleichend zwischen </w:t>
-      </w:r>
-      <w:proofErr w:type="spellStart"/>
-      <w:r>
-        <w:rPr>
-          <w:rFonts w:asciiTheme="majorHAnsi" w:hAnsiTheme="majorHAnsi" w:cstheme="majorHAnsi"/>
-          <w:sz w:val="22"/>
-          <w:szCs w:val="22"/>
-          <w:lang w:val="de-DE"/>
-        </w:rPr>
-        <w:t>no</w:t>
-      </w:r>
-      <w:proofErr w:type="spellEnd"/>
-      <w:r>
-        <w:rPr>
-          <w:rFonts w:asciiTheme="majorHAnsi" w:hAnsiTheme="majorHAnsi" w:cstheme="majorHAnsi"/>
-          <w:sz w:val="22"/>
-          <w:szCs w:val="22"/>
-          <w:lang w:val="de-DE"/>
-        </w:rPr>
-        <w:t>-intention und EMS]</w:t>
+        <w:t xml:space="preserve"> [vergleichend zwischen no-intention und EMS]</w:t>
       </w:r>
       <w:r>
         <w:rPr>
@@ -4012,7 +3436,7 @@
 </file>
 
 <file path=word/commentsExtensible.xml><?xml version="1.0" encoding="utf-8"?>
-<w16cex:commentsExtensible xmlns:wpc="http://schemas.microsoft.com/office/word/2010/wordprocessingCanvas" xmlns:cx="http://schemas.microsoft.com/office/drawing/2014/chartex" xmlns:cx1="http://schemas.microsoft.com/office/drawing/2015/9/8/chartex" xmlns:cx2="http://schemas.microsoft.com/office/drawing/2015/10/21/chartex" xmlns:cx3="http://schemas.microsoft.com/office/drawing/2016/5/9/chartex" xmlns:cx4="http://schemas.microsoft.com/office/drawing/2016/5/10/chartex" xmlns:cx5="http://schemas.microsoft.com/office/drawing/2016/5/11/chartex" xmlns:cx6="http://schemas.microsoft.com/office/drawing/2016/5/12/chartex" xmlns:cx7="http://schemas.microsoft.com/office/drawing/2016/5/13/chartex" xmlns:cx8="http://schemas.microsoft.com/office/drawing/2016/5/14/chartex" xmlns:mc="http://schemas.openxmlformats.org/markup-compatibility/2006" xmlns:aink="http://schemas.microsoft.com/office/drawing/2016/ink" xmlns:am3d="http://schemas.microsoft.com/office/drawing/2017/model3d" xmlns:o="urn:schemas-microsoft-com:office:office" xmlns:oel="http://schemas.microsoft.com/office/2019/extlst" xmlns:r="http://schemas.openxmlformats.org/officeDocument/2006/relationships" xmlns:m="http://schemas.openxmlformats.org/officeDocument/2006/math" xmlns:v="urn:schemas-microsoft-com:vml" xmlns:wp14="http://schemas.microsoft.com/office/word/2010/wordprocessingDrawing" xmlns:wp="http://schemas.openxmlformats.org/drawingml/2006/wordprocessingDrawing" xmlns:w10="urn:schemas-microsoft-com:office:word" xmlns:w="http://schemas.openxmlformats.org/wordprocessingml/2006/main" xmlns:w14="http://schemas.microsoft.com/office/word/2010/wordml" xmlns:w15="http://schemas.microsoft.com/office/word/2012/wordml" xmlns:w16cex="http://schemas.microsoft.com/office/word/2018/wordml/cex" xmlns:w16cid="http://schemas.microsoft.com/office/word/2016/wordml/cid" xmlns:w16="http://schemas.microsoft.com/office/word/2018/wordml" xmlns:w16sdtdh="http://schemas.microsoft.com/office/word/2020/wordml/sdtdatahash" xmlns:w16se="http://schemas.microsoft.com/office/word/2015/wordml/symex" xmlns:wpg="http://schemas.microsoft.com/office/word/2010/wordprocessingGroup" xmlns:wpi="http://schemas.microsoft.com/office/word/2010/wordprocessingInk" xmlns:wne="http://schemas.microsoft.com/office/word/2006/wordml" xmlns:wps="http://schemas.microsoft.com/office/word/2010/wordprocessingShape" mc:Ignorable="w14 w15 w16se w16cid w16 w16cex w16sdtdh wp14">
+<w16cex:commentsExtensible xmlns:wpc="http://schemas.microsoft.com/office/word/2010/wordprocessingCanvas" xmlns:cx="http://schemas.microsoft.com/office/drawing/2014/chartex" xmlns:cx1="http://schemas.microsoft.com/office/drawing/2015/9/8/chartex" xmlns:cx2="http://schemas.microsoft.com/office/drawing/2015/10/21/chartex" xmlns:cx3="http://schemas.microsoft.com/office/drawing/2016/5/9/chartex" xmlns:cx4="http://schemas.microsoft.com/office/drawing/2016/5/10/chartex" xmlns:cx5="http://schemas.microsoft.com/office/drawing/2016/5/11/chartex" xmlns:cx6="http://schemas.microsoft.com/office/drawing/2016/5/12/chartex" xmlns:cx7="http://schemas.microsoft.com/office/drawing/2016/5/13/chartex" xmlns:cx8="http://schemas.microsoft.com/office/drawing/2016/5/14/chartex" xmlns:cr="http://schemas.microsoft.com/office/comments/2020/reactions" xmlns:mc="http://schemas.openxmlformats.org/markup-compatibility/2006" xmlns:aink="http://schemas.microsoft.com/office/drawing/2016/ink" xmlns:am3d="http://schemas.microsoft.com/office/drawing/2017/model3d" xmlns:o="urn:schemas-microsoft-com:office:office" xmlns:oel="http://schemas.microsoft.com/office/2019/extlst" xmlns:r="http://schemas.openxmlformats.org/officeDocument/2006/relationships" xmlns:m="http://schemas.openxmlformats.org/officeDocument/2006/math" xmlns:v="urn:schemas-microsoft-com:vml" xmlns:wp14="http://schemas.microsoft.com/office/word/2010/wordprocessingDrawing" xmlns:wp="http://schemas.openxmlformats.org/drawingml/2006/wordprocessingDrawing" xmlns:w10="urn:schemas-microsoft-com:office:word" xmlns:w="http://schemas.openxmlformats.org/wordprocessingml/2006/main" xmlns:w14="http://schemas.microsoft.com/office/word/2010/wordml" xmlns:w15="http://schemas.microsoft.com/office/word/2012/wordml" xmlns:w16cex="http://schemas.microsoft.com/office/word/2018/wordml/cex" xmlns:w16cid="http://schemas.microsoft.com/office/word/2016/wordml/cid" xmlns:w16="http://schemas.microsoft.com/office/word/2018/wordml" xmlns:w16sdtdh="http://schemas.microsoft.com/office/word/2020/wordml/sdtdatahash" xmlns:w16se="http://schemas.microsoft.com/office/word/2015/wordml/symex" xmlns:wpg="http://schemas.microsoft.com/office/word/2010/wordprocessingGroup" xmlns:wpi="http://schemas.microsoft.com/office/word/2010/wordprocessingInk" xmlns:wne="http://schemas.microsoft.com/office/word/2006/wordml" xmlns:wps="http://schemas.microsoft.com/office/word/2010/wordprocessingShape" mc:Ignorable="w14 w15 w16se w16cid w16 w16cex w16sdtdh cr wp14">
   <w16cex:commentExtensible w16cex:durableId="2874FAA3" w16cex:dateUtc="2023-03-07T16:01:00Z"/>
   <w16cex:commentExtensible w16cex:durableId="27A21571" w16cex:dateUtc="2023-02-23T15:40:00Z"/>
   <w16cex:commentExtensible w16cex:durableId="27A215D0" w16cex:dateUtc="2023-02-23T15:41:00Z"/>

</xml_diff>